<commit_message>
Section 3: changement de cahier de charge
</commit_message>
<xml_diff>
--- a/fpma contents/fpma-content.docx
+++ b/fpma contents/fpma-content.docx
@@ -56,11 +56,7 @@
       </w:pPr>
       <w:r>
         <w:rPr/>
-        <w:t xml:space="preserve">4- </w:t>
-      </w:r>
-      <w:r>
-        <w:rPr/>
-        <w:t>Contact</w:t>
+        <w:t>4- Contact</w:t>
       </w:r>
     </w:p>
     <w:p>
@@ -591,38 +587,34 @@
         </w:rPr>
       </w:pPr>
       <w:r>
-        <w:rPr/>
-      </w:r>
-    </w:p>
-    <w:p>
-      <w:pPr>
-        <w:pStyle w:val="Normal"/>
-        <w:rPr>
-          <w:b/>
-          <w:b/>
-          <w:bCs/>
-          <w:i w:val="false"/>
-          <w:i w:val="false"/>
-          <w:iCs w:val="false"/>
-        </w:rPr>
-      </w:pPr>
-      <w:r>
-        <w:rPr>
-          <w:b/>
-          <w:bCs/>
-          <w:i w:val="false"/>
-          <w:iCs w:val="false"/>
-        </w:rPr>
-        <w:t xml:space="preserve">Section 2 : </w:t>
-      </w:r>
-      <w:r>
-        <w:rPr>
-          <w:b/>
-          <w:bCs/>
-          <w:i w:val="false"/>
-          <w:iCs w:val="false"/>
-        </w:rPr>
-        <w:t>Sampana</w:t>
+        <w:rPr>
+          <w:b w:val="false"/>
+          <w:bCs w:val="false"/>
+          <w:i/>
+          <w:iCs/>
+        </w:rPr>
+      </w:r>
+    </w:p>
+    <w:p>
+      <w:pPr>
+        <w:pStyle w:val="Normal"/>
+        <w:rPr>
+          <w:b/>
+          <w:b/>
+          <w:bCs/>
+          <w:i w:val="false"/>
+          <w:i w:val="false"/>
+          <w:iCs w:val="false"/>
+        </w:rPr>
+      </w:pPr>
+      <w:r>
+        <w:rPr>
+          <w:b/>
+          <w:bCs/>
+          <w:i w:val="false"/>
+          <w:iCs w:val="false"/>
+        </w:rPr>
+        <w:t>Section 2 : Sampana</w:t>
       </w:r>
     </w:p>
     <w:p>
@@ -679,8 +671,8 @@
       </w:pPr>
       <w:r>
         <w:rPr>
-          <w:i w:val="false"/>
-          <w:iCs w:val="false"/>
+          <w:b w:val="false"/>
+          <w:bCs w:val="false"/>
         </w:rPr>
       </w:r>
     </w:p>
@@ -776,280 +768,334 @@
           <w:i w:val="false"/>
           <w:iCs w:val="false"/>
         </w:rPr>
-        <w:t xml:space="preserve">5 – </w:t>
-      </w:r>
-      <w:r>
-        <w:rPr>
-          <w:b w:val="false"/>
-          <w:bCs w:val="false"/>
-          <w:i w:val="false"/>
-          <w:iCs w:val="false"/>
-        </w:rPr>
-        <w:t>cercle feminin photo</w:t>
-      </w:r>
-    </w:p>
-    <w:p>
-      <w:pPr>
-        <w:pStyle w:val="Normal"/>
-        <w:rPr>
-          <w:i w:val="false"/>
-          <w:i w:val="false"/>
-          <w:iCs w:val="false"/>
-        </w:rPr>
-      </w:pPr>
-      <w:r>
-        <w:rPr>
-          <w:b w:val="false"/>
-          <w:bCs w:val="false"/>
-          <w:i w:val="false"/>
-          <w:iCs w:val="false"/>
-        </w:rPr>
-        <w:t>6 –</w:t>
-      </w:r>
-      <w:r>
-        <w:rPr>
-          <w:b w:val="false"/>
-          <w:bCs w:val="false"/>
-          <w:i w:val="false"/>
-          <w:iCs w:val="false"/>
-        </w:rPr>
-        <w:t xml:space="preserve"> Music photo</w:t>
-      </w:r>
-    </w:p>
-    <w:p>
-      <w:pPr>
-        <w:pStyle w:val="Normal"/>
-        <w:rPr>
-          <w:i w:val="false"/>
-          <w:i w:val="false"/>
-          <w:iCs w:val="false"/>
-        </w:rPr>
-      </w:pPr>
-      <w:r>
-        <w:rPr>
-          <w:b w:val="false"/>
-          <w:bCs w:val="false"/>
-          <w:i w:val="false"/>
-          <w:iCs w:val="false"/>
-        </w:rPr>
-        <w:t>7</w:t>
-      </w:r>
-      <w:r>
-        <w:rPr>
-          <w:b w:val="false"/>
-          <w:bCs w:val="false"/>
-          <w:i w:val="false"/>
-          <w:iCs w:val="false"/>
-        </w:rPr>
-        <w:t xml:space="preserve"> – Reveil photo</w:t>
-      </w:r>
-    </w:p>
-    <w:p>
-      <w:pPr>
-        <w:pStyle w:val="Normal"/>
-        <w:rPr>
-          <w:i w:val="false"/>
-          <w:i w:val="false"/>
-          <w:iCs w:val="false"/>
-        </w:rPr>
-      </w:pPr>
-      <w:r>
-        <w:rPr>
-          <w:b w:val="false"/>
-          <w:bCs w:val="false"/>
-          <w:i w:val="false"/>
-          <w:iCs w:val="false"/>
-        </w:rPr>
-        <w:t>8</w:t>
-      </w:r>
-      <w:r>
-        <w:rPr>
-          <w:b w:val="false"/>
-          <w:bCs w:val="false"/>
-          <w:i w:val="false"/>
-          <w:iCs w:val="false"/>
-        </w:rPr>
-        <w:t xml:space="preserve"> – Cercle masculin</w:t>
-      </w:r>
-    </w:p>
-    <w:p>
-      <w:pPr>
-        <w:pStyle w:val="Normal"/>
-        <w:rPr>
-          <w:b w:val="false"/>
-          <w:b w:val="false"/>
-          <w:bCs w:val="false"/>
-        </w:rPr>
-      </w:pPr>
-      <w:r>
-        <w:rPr>
-          <w:i w:val="false"/>
-          <w:iCs w:val="false"/>
-        </w:rPr>
-      </w:r>
-    </w:p>
-    <w:p>
-      <w:pPr>
-        <w:pStyle w:val="Normal"/>
-        <w:rPr>
-          <w:b w:val="false"/>
-          <w:b w:val="false"/>
-          <w:bCs w:val="false"/>
-        </w:rPr>
-      </w:pPr>
-      <w:r>
-        <w:rPr>
-          <w:i w:val="false"/>
-          <w:iCs w:val="false"/>
-        </w:rPr>
-      </w:r>
-    </w:p>
-    <w:p>
-      <w:pPr>
-        <w:pStyle w:val="Normal"/>
-        <w:rPr>
-          <w:b w:val="false"/>
-          <w:b w:val="false"/>
-          <w:bCs w:val="false"/>
-        </w:rPr>
-      </w:pPr>
-      <w:r>
-        <w:rPr>
-          <w:i w:val="false"/>
-          <w:iCs w:val="false"/>
-        </w:rPr>
-      </w:r>
-    </w:p>
-    <w:p>
-      <w:pPr>
-        <w:pStyle w:val="Normal"/>
-        <w:rPr>
-          <w:b/>
-          <w:b/>
-          <w:bCs/>
-          <w:i w:val="false"/>
-          <w:i w:val="false"/>
-          <w:iCs w:val="false"/>
-        </w:rPr>
-      </w:pPr>
-      <w:r>
-        <w:rPr>
-          <w:b/>
-          <w:bCs/>
-          <w:i w:val="false"/>
-          <w:iCs w:val="false"/>
-        </w:rPr>
-        <w:t>Section 3 : Archives</w:t>
-      </w:r>
-    </w:p>
-    <w:p>
-      <w:pPr>
-        <w:pStyle w:val="Normal"/>
-        <w:rPr>
-          <w:b/>
-          <w:b/>
-          <w:bCs/>
-          <w:i w:val="false"/>
-          <w:i w:val="false"/>
-          <w:iCs w:val="false"/>
-        </w:rPr>
-      </w:pPr>
-      <w:r>
-        <w:rPr>
-          <w:b/>
-          <w:bCs/>
-          <w:i w:val="false"/>
-          <w:iCs w:val="false"/>
-        </w:rPr>
-        <w:t>Titre : none</w:t>
-      </w:r>
-    </w:p>
-    <w:p>
-      <w:pPr>
-        <w:pStyle w:val="Normal"/>
-        <w:rPr>
-          <w:b w:val="false"/>
-          <w:b w:val="false"/>
-          <w:bCs w:val="false"/>
-        </w:rPr>
-      </w:pPr>
-      <w:r>
-        <w:rPr>
-          <w:i w:val="false"/>
-          <w:iCs w:val="false"/>
-        </w:rPr>
-      </w:r>
-    </w:p>
-    <w:p>
-      <w:pPr>
-        <w:pStyle w:val="Normal"/>
-        <w:rPr>
-          <w:i w:val="false"/>
-          <w:i w:val="false"/>
-          <w:iCs w:val="false"/>
-        </w:rPr>
-      </w:pPr>
-      <w:r>
-        <w:rPr>
-          <w:b w:val="false"/>
-          <w:bCs w:val="false"/>
-          <w:i w:val="false"/>
-          <w:iCs w:val="false"/>
-        </w:rPr>
-        <w:t xml:space="preserve">Radio </w:t>
-      </w:r>
-    </w:p>
-    <w:p>
-      <w:pPr>
-        <w:pStyle w:val="Normal"/>
-        <w:rPr>
-          <w:i w:val="false"/>
-          <w:i w:val="false"/>
-          <w:iCs w:val="false"/>
-        </w:rPr>
-      </w:pPr>
-      <w:r>
-        <w:rPr>
-          <w:b w:val="false"/>
-          <w:bCs w:val="false"/>
-          <w:i w:val="false"/>
-          <w:iCs w:val="false"/>
-        </w:rPr>
-        <w:t xml:space="preserve">Photo </w:t>
-      </w:r>
-    </w:p>
-    <w:p>
-      <w:pPr>
-        <w:pStyle w:val="Normal"/>
-        <w:rPr>
-          <w:i w:val="false"/>
-          <w:i w:val="false"/>
-          <w:iCs w:val="false"/>
-        </w:rPr>
-      </w:pPr>
-      <w:r>
-        <w:rPr>
-          <w:b w:val="false"/>
-          <w:bCs w:val="false"/>
-          <w:i w:val="false"/>
-          <w:iCs w:val="false"/>
-        </w:rPr>
-        <w:t>Video</w:t>
-      </w:r>
-    </w:p>
-    <w:p>
-      <w:pPr>
-        <w:pStyle w:val="Normal"/>
-        <w:rPr>
-          <w:b w:val="false"/>
-          <w:b w:val="false"/>
-          <w:bCs w:val="false"/>
-        </w:rPr>
-      </w:pPr>
-      <w:r>
-        <w:rPr>
-          <w:i w:val="false"/>
-          <w:iCs w:val="false"/>
+        <w:t>5 – cercle feminin photo</w:t>
+      </w:r>
+    </w:p>
+    <w:p>
+      <w:pPr>
+        <w:pStyle w:val="Normal"/>
+        <w:rPr>
+          <w:i w:val="false"/>
+          <w:i w:val="false"/>
+          <w:iCs w:val="false"/>
+        </w:rPr>
+      </w:pPr>
+      <w:r>
+        <w:rPr>
+          <w:b w:val="false"/>
+          <w:bCs w:val="false"/>
+          <w:i w:val="false"/>
+          <w:iCs w:val="false"/>
+        </w:rPr>
+        <w:t>6 – Music photo</w:t>
+      </w:r>
+    </w:p>
+    <w:p>
+      <w:pPr>
+        <w:pStyle w:val="Normal"/>
+        <w:rPr>
+          <w:i w:val="false"/>
+          <w:i w:val="false"/>
+          <w:iCs w:val="false"/>
+        </w:rPr>
+      </w:pPr>
+      <w:r>
+        <w:rPr>
+          <w:b w:val="false"/>
+          <w:bCs w:val="false"/>
+          <w:i w:val="false"/>
+          <w:iCs w:val="false"/>
+        </w:rPr>
+        <w:t>7 – Reveil photo</w:t>
+      </w:r>
+    </w:p>
+    <w:p>
+      <w:pPr>
+        <w:pStyle w:val="Normal"/>
+        <w:rPr>
+          <w:i w:val="false"/>
+          <w:i w:val="false"/>
+          <w:iCs w:val="false"/>
+        </w:rPr>
+      </w:pPr>
+      <w:r>
+        <w:rPr>
+          <w:b w:val="false"/>
+          <w:bCs w:val="false"/>
+          <w:i w:val="false"/>
+          <w:iCs w:val="false"/>
+        </w:rPr>
+        <w:t>8 – Cercle masculin</w:t>
+      </w:r>
+    </w:p>
+    <w:p>
+      <w:pPr>
+        <w:pStyle w:val="Normal"/>
+        <w:rPr>
+          <w:b w:val="false"/>
+          <w:b w:val="false"/>
+          <w:bCs w:val="false"/>
+        </w:rPr>
+      </w:pPr>
+      <w:r>
+        <w:rPr>
+          <w:b w:val="false"/>
+          <w:bCs w:val="false"/>
+        </w:rPr>
+      </w:r>
+    </w:p>
+    <w:p>
+      <w:pPr>
+        <w:pStyle w:val="Normal"/>
+        <w:rPr>
+          <w:b w:val="false"/>
+          <w:b w:val="false"/>
+          <w:bCs w:val="false"/>
+        </w:rPr>
+      </w:pPr>
+      <w:r>
+        <w:rPr>
+          <w:b w:val="false"/>
+          <w:bCs w:val="false"/>
+        </w:rPr>
+      </w:r>
+    </w:p>
+    <w:p>
+      <w:pPr>
+        <w:pStyle w:val="Normal"/>
+        <w:rPr>
+          <w:b w:val="false"/>
+          <w:b w:val="false"/>
+          <w:bCs w:val="false"/>
+        </w:rPr>
+      </w:pPr>
+      <w:r>
+        <w:rPr>
+          <w:b w:val="false"/>
+          <w:bCs w:val="false"/>
+        </w:rPr>
+      </w:r>
+    </w:p>
+    <w:p>
+      <w:pPr>
+        <w:pStyle w:val="Normal"/>
+        <w:rPr/>
+      </w:pPr>
+      <w:r>
+        <w:rPr>
+          <w:b/>
+          <w:bCs/>
+          <w:i w:val="false"/>
+          <w:iCs w:val="false"/>
+        </w:rPr>
+        <w:t xml:space="preserve">Section 3 : </w:t>
+      </w:r>
+      <w:r>
+        <w:rPr>
+          <w:b/>
+          <w:bCs/>
+          <w:i w:val="false"/>
+          <w:iCs w:val="false"/>
+        </w:rPr>
+        <w:t>Fiofanana SAP</w:t>
+      </w:r>
+    </w:p>
+    <w:p>
+      <w:pPr>
+        <w:pStyle w:val="Normal"/>
+        <w:rPr/>
+      </w:pPr>
+      <w:r>
+        <w:rPr>
+          <w:b/>
+          <w:bCs/>
+          <w:i w:val="false"/>
+          <w:iCs w:val="false"/>
+        </w:rPr>
+        <w:t xml:space="preserve">Titre : </w:t>
+      </w:r>
+      <w:r>
+        <w:rPr>
+          <w:b/>
+          <w:bCs/>
+          <w:i w:val="false"/>
+          <w:iCs w:val="false"/>
+        </w:rPr>
+        <w:t>FPMA FOIBE</w:t>
+      </w:r>
+    </w:p>
+    <w:p>
+      <w:pPr>
+        <w:pStyle w:val="Normal"/>
+        <w:rPr>
+          <w:b w:val="false"/>
+          <w:b w:val="false"/>
+          <w:bCs w:val="false"/>
+        </w:rPr>
+      </w:pPr>
+      <w:r>
+        <w:rPr>
+          <w:b w:val="false"/>
+          <w:bCs w:val="false"/>
+        </w:rPr>
+      </w:r>
+    </w:p>
+    <w:p>
+      <w:pPr>
+        <w:pStyle w:val="Normal"/>
+        <w:rPr/>
+      </w:pPr>
+      <w:r>
+        <w:rPr>
+          <w:b w:val="false"/>
+          <w:bCs w:val="false"/>
+          <w:i w:val="false"/>
+          <w:iCs w:val="false"/>
+        </w:rPr>
+        <w:t xml:space="preserve">1- </w:t>
+      </w:r>
+      <w:r>
+        <w:rPr>
+          <w:b w:val="false"/>
+          <w:bCs w:val="false"/>
+          <w:i w:val="false"/>
+          <w:iCs w:val="false"/>
+        </w:rPr>
+        <w:t>F</w:t>
+      </w:r>
+      <w:r>
+        <w:rPr>
+          <w:b w:val="false"/>
+          <w:bCs w:val="false"/>
+          <w:i w:val="false"/>
+          <w:iCs w:val="false"/>
+        </w:rPr>
+        <w:t>ampianarana isaky ny alarobia : 20h-21h</w:t>
+      </w:r>
+    </w:p>
+    <w:p>
+      <w:pPr>
+        <w:pStyle w:val="Normal"/>
+        <w:rPr/>
+      </w:pPr>
+      <w:r>
+        <w:rPr>
+          <w:b w:val="false"/>
+          <w:bCs w:val="false"/>
+          <w:i w:val="false"/>
+          <w:iCs w:val="false"/>
+        </w:rPr>
+        <w:t>2- Fidirana amin’ny confcall : Phone:0176728908</w:t>
+      </w:r>
+    </w:p>
+    <w:p>
+      <w:pPr>
+        <w:pStyle w:val="Normal"/>
+        <w:rPr/>
+      </w:pPr>
+      <w:r>
+        <w:rPr>
+          <w:b w:val="false"/>
+          <w:bCs w:val="false"/>
+          <w:i w:val="false"/>
+          <w:iCs w:val="false"/>
+        </w:rPr>
+        <w:tab/>
+        <w:tab/>
+        <w:tab/>
+        <w:t xml:space="preserve">          Code : 359104#</w:t>
+      </w:r>
+    </w:p>
+    <w:p>
+      <w:pPr>
+        <w:pStyle w:val="Normal"/>
+        <w:rPr/>
+      </w:pPr>
+      <w:r>
+        <w:rPr>
+          <w:b w:val="false"/>
+          <w:bCs w:val="false"/>
+          <w:i w:val="false"/>
+          <w:iCs w:val="false"/>
+        </w:rPr>
+        <w:t xml:space="preserve">3- Fampianarana SAP/KNPL : </w:t>
+      </w:r>
+    </w:p>
+    <w:p>
+      <w:pPr>
+        <w:pStyle w:val="Normal"/>
+        <w:rPr/>
+      </w:pPr>
+      <w:r>
+        <w:rPr>
+          <w:b w:val="false"/>
+          <w:bCs w:val="false"/>
+          <w:i w:val="false"/>
+          <w:iCs w:val="false"/>
+        </w:rPr>
+        <w:t xml:space="preserve">- Le leadership Masculin : </w:t>
+      </w:r>
+      <w:hyperlink r:id="rId2">
+        <w:r>
+          <w:rPr>
+            <w:rStyle w:val="InternetLink"/>
+            <w:b w:val="false"/>
+            <w:bCs w:val="false"/>
+            <w:i w:val="false"/>
+            <w:iCs w:val="false"/>
+          </w:rPr>
+          <w:t>http://archives.fpma.net</w:t>
+        </w:r>
+      </w:hyperlink>
+    </w:p>
+    <w:p>
+      <w:pPr>
+        <w:pStyle w:val="Normal"/>
+        <w:rPr>
+          <w:b w:val="false"/>
+          <w:b w:val="false"/>
+          <w:bCs w:val="false"/>
+          <w:i w:val="false"/>
+          <w:i w:val="false"/>
+          <w:iCs w:val="false"/>
+        </w:rPr>
+      </w:pPr>
+      <w:r>
+        <w:rPr/>
+      </w:r>
+    </w:p>
+    <w:p>
+      <w:pPr>
+        <w:pStyle w:val="Normal"/>
+        <w:rPr/>
+      </w:pPr>
+      <w:r>
+        <w:rPr>
+          <w:b w:val="false"/>
+          <w:bCs w:val="false"/>
+          <w:i w:val="false"/>
+          <w:iCs w:val="false"/>
+        </w:rPr>
+        <w:tab/>
+        <w:tab/>
+        <w:tab/>
+        <w:tab/>
+        <w:t>hitsidika ny site, tsindrio eto(asiana icône lien)</w:t>
+      </w:r>
+    </w:p>
+    <w:p>
+      <w:pPr>
+        <w:pStyle w:val="Normal"/>
+        <w:rPr>
+          <w:b w:val="false"/>
+          <w:b w:val="false"/>
+          <w:bCs w:val="false"/>
+        </w:rPr>
+      </w:pPr>
+      <w:r>
+        <w:rPr>
+          <w:b w:val="false"/>
+          <w:bCs w:val="false"/>
         </w:rPr>
       </w:r>
     </w:p>
@@ -1108,8 +1154,8 @@
       </w:pPr>
       <w:r>
         <w:rPr>
-          <w:i w:val="false"/>
-          <w:iCs w:val="false"/>
+          <w:b w:val="false"/>
+          <w:bCs w:val="false"/>
         </w:rPr>
       </w:r>
     </w:p>
@@ -1146,8 +1192,8 @@
       </w:pPr>
       <w:r>
         <w:rPr>
-          <w:i w:val="false"/>
-          <w:iCs w:val="false"/>
+          <w:b w:val="false"/>
+          <w:bCs w:val="false"/>
         </w:rPr>
       </w:r>
     </w:p>
@@ -1175,7 +1221,7 @@
         <w:pStyle w:val="Normal"/>
         <w:rPr/>
       </w:pPr>
-      <w:hyperlink r:id="rId2">
+      <w:hyperlink r:id="rId3">
         <w:r>
           <w:rPr>
             <w:rStyle w:val="InternetLink"/>
@@ -1201,7 +1247,12 @@
         </w:rPr>
       </w:pPr>
       <w:r>
-        <w:rPr/>
+        <w:rPr>
+          <w:b w:val="false"/>
+          <w:bCs w:val="false"/>
+          <w:i w:val="false"/>
+          <w:iCs w:val="false"/>
+        </w:rPr>
       </w:r>
     </w:p>
     <w:p>
@@ -1239,7 +1290,12 @@
         </w:rPr>
       </w:pPr>
       <w:r>
-        <w:rPr/>
+        <w:rPr>
+          <w:b w:val="false"/>
+          <w:bCs w:val="false"/>
+          <w:i w:val="false"/>
+          <w:iCs w:val="false"/>
+        </w:rPr>
       </w:r>
     </w:p>
     <w:p>
@@ -1262,7 +1318,7 @@
         <w:pStyle w:val="Normal"/>
         <w:rPr/>
       </w:pPr>
-      <w:hyperlink r:id="rId3">
+      <w:hyperlink r:id="rId4">
         <w:r>
           <w:rPr>
             <w:rStyle w:val="InternetLink"/>
@@ -1288,7 +1344,12 @@
         </w:rPr>
       </w:pPr>
       <w:r>
-        <w:rPr/>
+        <w:rPr>
+          <w:b w:val="false"/>
+          <w:bCs w:val="false"/>
+          <w:i w:val="false"/>
+          <w:iCs w:val="false"/>
+        </w:rPr>
       </w:r>
     </w:p>
     <w:p>
@@ -1354,7 +1415,7 @@
         <w:pStyle w:val="Normal"/>
         <w:rPr/>
       </w:pPr>
-      <w:hyperlink r:id="rId4">
+      <w:hyperlink r:id="rId5">
         <w:r>
           <w:rPr>
             <w:rStyle w:val="InternetLink"/>
@@ -1380,7 +1441,12 @@
         </w:rPr>
       </w:pPr>
       <w:r>
-        <w:rPr/>
+        <w:rPr>
+          <w:b w:val="false"/>
+          <w:bCs w:val="false"/>
+          <w:i w:val="false"/>
+          <w:iCs w:val="false"/>
+        </w:rPr>
       </w:r>
     </w:p>
     <w:p>
@@ -1446,7 +1512,7 @@
         <w:pStyle w:val="Normal"/>
         <w:rPr/>
       </w:pPr>
-      <w:hyperlink r:id="rId5">
+      <w:hyperlink r:id="rId6">
         <w:r>
           <w:rPr>
             <w:rStyle w:val="InternetLink"/>
@@ -1472,22 +1538,27 @@
         </w:rPr>
       </w:pPr>
       <w:r>
-        <w:rPr/>
-      </w:r>
-    </w:p>
-    <w:p>
-      <w:pPr>
-        <w:pStyle w:val="Normal"/>
-        <w:rPr>
-          <w:i w:val="false"/>
-          <w:i w:val="false"/>
-          <w:iCs w:val="false"/>
-        </w:rPr>
-      </w:pPr>
-      <w:r>
-        <w:rPr>
-          <w:b/>
-          <w:bCs/>
+        <w:rPr>
+          <w:b w:val="false"/>
+          <w:bCs w:val="false"/>
+          <w:i w:val="false"/>
+          <w:iCs w:val="false"/>
+        </w:rPr>
+      </w:r>
+    </w:p>
+    <w:p>
+      <w:pPr>
+        <w:pStyle w:val="Normal"/>
+        <w:rPr>
+          <w:i w:val="false"/>
+          <w:i w:val="false"/>
+          <w:iCs w:val="false"/>
+        </w:rPr>
+      </w:pPr>
+      <w:r>
+        <w:rPr>
+          <w:i w:val="false"/>
+          <w:iCs w:val="false"/>
         </w:rPr>
       </w:r>
     </w:p>
@@ -1542,7 +1613,12 @@
         </w:rPr>
       </w:pPr>
       <w:r>
-        <w:rPr/>
+        <w:rPr>
+          <w:b w:val="false"/>
+          <w:bCs w:val="false"/>
+          <w:i w:val="false"/>
+          <w:iCs w:val="false"/>
+        </w:rPr>
       </w:r>
     </w:p>
     <w:p>
@@ -1663,7 +1739,12 @@
         </w:rPr>
       </w:pPr>
       <w:r>
-        <w:rPr/>
+        <w:rPr>
+          <w:b w:val="false"/>
+          <w:bCs w:val="false"/>
+          <w:i w:val="false"/>
+          <w:iCs w:val="false"/>
+        </w:rPr>
       </w:r>
     </w:p>
     <w:p>
@@ -1767,7 +1848,7 @@
         <w:pStyle w:val="Normal"/>
         <w:rPr/>
       </w:pPr>
-      <w:hyperlink r:id="rId6">
+      <w:hyperlink r:id="rId7">
         <w:r>
           <w:rPr>
             <w:rStyle w:val="InternetLink"/>
@@ -1822,7 +1903,7 @@
         <w:pStyle w:val="Normal"/>
         <w:rPr/>
       </w:pPr>
-      <w:hyperlink r:id="rId7">
+      <w:hyperlink r:id="rId8">
         <w:r>
           <w:rPr>
             <w:rStyle w:val="InternetLink"/>
@@ -1864,7 +1945,7 @@
         </w:rPr>
         <w:t xml:space="preserve">Noro Raheriarisoa: </w:t>
       </w:r>
-      <w:hyperlink r:id="rId8">
+      <w:hyperlink r:id="rId9">
         <w:r>
           <w:rPr>
             <w:rStyle w:val="InternetLink"/>
@@ -1891,7 +1972,7 @@
         </w:rPr>
         <w:t xml:space="preserve">Rondro Razafindralambo : </w:t>
       </w:r>
-      <w:hyperlink r:id="rId9">
+      <w:hyperlink r:id="rId10">
         <w:r>
           <w:rPr>
             <w:rStyle w:val="InternetLink"/>
@@ -1918,7 +1999,7 @@
         </w:rPr>
         <w:t xml:space="preserve">Fanja Ralison : </w:t>
       </w:r>
-      <w:hyperlink r:id="rId10">
+      <w:hyperlink r:id="rId11">
         <w:r>
           <w:rPr>
             <w:rStyle w:val="InternetLink"/>
@@ -1945,7 +2026,7 @@
         </w:rPr>
         <w:t xml:space="preserve">Lala Randriantsoa : </w:t>
       </w:r>
-      <w:hyperlink r:id="rId11">
+      <w:hyperlink r:id="rId12">
         <w:r>
           <w:rPr>
             <w:rStyle w:val="InternetLink"/>
@@ -1972,7 +2053,7 @@
         </w:rPr>
         <w:t xml:space="preserve">Nayssa Razafiharison : </w:t>
       </w:r>
-      <w:hyperlink r:id="rId12">
+      <w:hyperlink r:id="rId13">
         <w:r>
           <w:rPr>
             <w:rStyle w:val="InternetLink"/>
@@ -1998,20 +2079,18 @@
         </w:rPr>
       </w:pPr>
       <w:r>
-        <w:rPr/>
-      </w:r>
-    </w:p>
-    <w:p>
-      <w:pPr>
-        <w:pStyle w:val="Normal"/>
-        <w:rPr>
-          <w:b w:val="false"/>
-          <w:b w:val="false"/>
-          <w:bCs w:val="false"/>
-          <w:i w:val="false"/>
-          <w:i w:val="false"/>
-          <w:iCs w:val="false"/>
-        </w:rPr>
+        <w:rPr>
+          <w:b w:val="false"/>
+          <w:bCs w:val="false"/>
+          <w:i w:val="false"/>
+          <w:iCs w:val="false"/>
+        </w:rPr>
+      </w:r>
+    </w:p>
+    <w:p>
+      <w:pPr>
+        <w:pStyle w:val="Normal"/>
+        <w:rPr/>
       </w:pPr>
       <w:r>
         <w:rPr/>
@@ -2036,6 +2115,7 @@
     <w:rPrDefault>
       <w:rPr>
         <w:rFonts w:ascii="Liberation Serif" w:hAnsi="Liberation Serif" w:eastAsia="Noto Sans CJK SC DemiLight" w:cs="FreeSans"/>
+        <w:sz w:val="20"/>
         <w:szCs w:val="24"/>
         <w:lang w:val="fr-FR" w:eastAsia="zh-CN" w:bidi="hi-IN"/>
       </w:rPr>

</xml_diff>

<commit_message>
section9 responsivite : Preparation media queries
</commit_message>
<xml_diff>
--- a/fpma contents/fpma-content.docx
+++ b/fpma contents/fpma-content.docx
@@ -888,89 +888,53 @@
           <w:i w:val="false"/>
           <w:iCs w:val="false"/>
         </w:rPr>
-        <w:t xml:space="preserve">Section 3 : </w:t>
-      </w:r>
-      <w:r>
-        <w:rPr>
-          <w:b/>
-          <w:bCs/>
-          <w:i w:val="false"/>
-          <w:iCs w:val="false"/>
-        </w:rPr>
-        <w:t>Fiofanana SAP</w:t>
-      </w:r>
-    </w:p>
-    <w:p>
-      <w:pPr>
-        <w:pStyle w:val="Normal"/>
-        <w:rPr/>
-      </w:pPr>
-      <w:r>
-        <w:rPr>
-          <w:b/>
-          <w:bCs/>
-          <w:i w:val="false"/>
-          <w:iCs w:val="false"/>
-        </w:rPr>
-        <w:t xml:space="preserve">Titre : </w:t>
-      </w:r>
-      <w:r>
-        <w:rPr>
-          <w:b/>
-          <w:bCs/>
-          <w:i w:val="false"/>
-          <w:iCs w:val="false"/>
-        </w:rPr>
-        <w:t>FPMA FOIBE</w:t>
-      </w:r>
-    </w:p>
-    <w:p>
-      <w:pPr>
-        <w:pStyle w:val="Normal"/>
-        <w:rPr>
-          <w:b w:val="false"/>
-          <w:b w:val="false"/>
-          <w:bCs w:val="false"/>
-        </w:rPr>
-      </w:pPr>
-      <w:r>
-        <w:rPr>
-          <w:b w:val="false"/>
-          <w:bCs w:val="false"/>
-        </w:rPr>
-      </w:r>
-    </w:p>
-    <w:p>
-      <w:pPr>
-        <w:pStyle w:val="Normal"/>
-        <w:rPr/>
-      </w:pPr>
-      <w:r>
-        <w:rPr>
-          <w:b w:val="false"/>
-          <w:bCs w:val="false"/>
-          <w:i w:val="false"/>
-          <w:iCs w:val="false"/>
-        </w:rPr>
-        <w:t xml:space="preserve">1- </w:t>
-      </w:r>
-      <w:r>
-        <w:rPr>
-          <w:b w:val="false"/>
-          <w:bCs w:val="false"/>
-          <w:i w:val="false"/>
-          <w:iCs w:val="false"/>
-        </w:rPr>
-        <w:t>F</w:t>
-      </w:r>
-      <w:r>
-        <w:rPr>
-          <w:b w:val="false"/>
-          <w:bCs w:val="false"/>
-          <w:i w:val="false"/>
-          <w:iCs w:val="false"/>
-        </w:rPr>
-        <w:t>ampianarana isaky ny alarobia : 20h-21h</w:t>
+        <w:t>Section 3 : Fiofanana SAP</w:t>
+      </w:r>
+    </w:p>
+    <w:p>
+      <w:pPr>
+        <w:pStyle w:val="Normal"/>
+        <w:rPr/>
+      </w:pPr>
+      <w:r>
+        <w:rPr>
+          <w:b/>
+          <w:bCs/>
+          <w:i w:val="false"/>
+          <w:iCs w:val="false"/>
+        </w:rPr>
+        <w:t>Titre : FPMA FOIBE</w:t>
+      </w:r>
+    </w:p>
+    <w:p>
+      <w:pPr>
+        <w:pStyle w:val="Normal"/>
+        <w:rPr>
+          <w:b w:val="false"/>
+          <w:b w:val="false"/>
+          <w:bCs w:val="false"/>
+        </w:rPr>
+      </w:pPr>
+      <w:r>
+        <w:rPr>
+          <w:b w:val="false"/>
+          <w:bCs w:val="false"/>
+        </w:rPr>
+      </w:r>
+    </w:p>
+    <w:p>
+      <w:pPr>
+        <w:pStyle w:val="Normal"/>
+        <w:rPr/>
+      </w:pPr>
+      <w:r>
+        <w:rPr>
+          <w:b w:val="false"/>
+          <w:bCs w:val="false"/>
+          <w:i w:val="false"/>
+          <w:iCs w:val="false"/>
+        </w:rPr>
+        <w:t>1- Fampianarana isaky ny alarobia : 20h-21h</w:t>
       </w:r>
     </w:p>
     <w:p>
@@ -1061,7 +1025,12 @@
         </w:rPr>
       </w:pPr>
       <w:r>
-        <w:rPr/>
+        <w:rPr>
+          <w:b w:val="false"/>
+          <w:bCs w:val="false"/>
+          <w:i w:val="false"/>
+          <w:iCs w:val="false"/>
+        </w:rPr>
       </w:r>
     </w:p>
     <w:p>
@@ -2085,6 +2054,609 @@
           <w:i w:val="false"/>
           <w:iCs w:val="false"/>
         </w:rPr>
+      </w:r>
+    </w:p>
+    <w:p>
+      <w:pPr>
+        <w:pStyle w:val="Normal"/>
+        <w:rPr>
+          <w:b/>
+          <w:b/>
+          <w:bCs/>
+          <w:i w:val="false"/>
+          <w:i w:val="false"/>
+          <w:iCs w:val="false"/>
+        </w:rPr>
+      </w:pPr>
+      <w:r>
+        <w:rPr>
+          <w:b/>
+          <w:bCs/>
+          <w:i w:val="false"/>
+          <w:iCs w:val="false"/>
+        </w:rPr>
+        <w:t>Section 7 : Contact Form</w:t>
+      </w:r>
+    </w:p>
+    <w:p>
+      <w:pPr>
+        <w:pStyle w:val="Normal"/>
+        <w:rPr>
+          <w:b/>
+          <w:b/>
+          <w:bCs/>
+          <w:i w:val="false"/>
+          <w:i w:val="false"/>
+          <w:iCs w:val="false"/>
+        </w:rPr>
+      </w:pPr>
+      <w:r>
+        <w:rPr>
+          <w:b/>
+          <w:bCs/>
+          <w:i w:val="false"/>
+          <w:iCs w:val="false"/>
+        </w:rPr>
+        <w:t>Title : Inscription école du dimanche</w:t>
+      </w:r>
+    </w:p>
+    <w:p>
+      <w:pPr>
+        <w:pStyle w:val="Normal"/>
+        <w:rPr>
+          <w:b/>
+          <w:b/>
+          <w:bCs/>
+          <w:i w:val="false"/>
+          <w:i w:val="false"/>
+          <w:iCs w:val="false"/>
+        </w:rPr>
+      </w:pPr>
+      <w:r>
+        <w:rPr>
+          <w:b/>
+          <w:bCs/>
+          <w:i w:val="false"/>
+          <w:iCs w:val="false"/>
+        </w:rPr>
+      </w:r>
+    </w:p>
+    <w:p>
+      <w:pPr>
+        <w:pStyle w:val="Normal"/>
+        <w:rPr>
+          <w:b w:val="false"/>
+          <w:b w:val="false"/>
+          <w:bCs w:val="false"/>
+          <w:i w:val="false"/>
+          <w:i w:val="false"/>
+          <w:iCs w:val="false"/>
+        </w:rPr>
+      </w:pPr>
+      <w:r>
+        <w:rPr>
+          <w:b w:val="false"/>
+          <w:bCs w:val="false"/>
+          <w:i w:val="false"/>
+          <w:iCs w:val="false"/>
+        </w:rPr>
+        <w:t>Fields to include :</w:t>
+      </w:r>
+    </w:p>
+    <w:p>
+      <w:pPr>
+        <w:pStyle w:val="Normal"/>
+        <w:rPr>
+          <w:b w:val="false"/>
+          <w:b w:val="false"/>
+          <w:bCs w:val="false"/>
+          <w:i w:val="false"/>
+          <w:i w:val="false"/>
+          <w:iCs w:val="false"/>
+        </w:rPr>
+      </w:pPr>
+      <w:r>
+        <w:rPr>
+          <w:b w:val="false"/>
+          <w:bCs w:val="false"/>
+          <w:i w:val="false"/>
+          <w:iCs w:val="false"/>
+        </w:rPr>
+        <w:t>Nom responsable </w:t>
+      </w:r>
+    </w:p>
+    <w:p>
+      <w:pPr>
+        <w:pStyle w:val="Normal"/>
+        <w:rPr>
+          <w:b w:val="false"/>
+          <w:b w:val="false"/>
+          <w:bCs w:val="false"/>
+          <w:i w:val="false"/>
+          <w:i w:val="false"/>
+          <w:iCs w:val="false"/>
+        </w:rPr>
+      </w:pPr>
+      <w:r>
+        <w:rPr>
+          <w:b w:val="false"/>
+          <w:bCs w:val="false"/>
+          <w:i w:val="false"/>
+          <w:iCs w:val="false"/>
+        </w:rPr>
+        <w:t>prenom responsaable</w:t>
+      </w:r>
+    </w:p>
+    <w:p>
+      <w:pPr>
+        <w:pStyle w:val="Normal"/>
+        <w:rPr>
+          <w:b w:val="false"/>
+          <w:b w:val="false"/>
+          <w:bCs w:val="false"/>
+          <w:i w:val="false"/>
+          <w:i w:val="false"/>
+          <w:iCs w:val="false"/>
+        </w:rPr>
+      </w:pPr>
+      <w:r>
+        <w:rPr>
+          <w:b w:val="false"/>
+          <w:bCs w:val="false"/>
+          <w:i w:val="false"/>
+          <w:iCs w:val="false"/>
+        </w:rPr>
+        <w:t xml:space="preserve">Nom de l’enfant </w:t>
+      </w:r>
+    </w:p>
+    <w:p>
+      <w:pPr>
+        <w:pStyle w:val="Normal"/>
+        <w:rPr>
+          <w:b w:val="false"/>
+          <w:b w:val="false"/>
+          <w:bCs w:val="false"/>
+          <w:i w:val="false"/>
+          <w:i w:val="false"/>
+          <w:iCs w:val="false"/>
+        </w:rPr>
+      </w:pPr>
+      <w:r>
+        <w:rPr>
+          <w:b w:val="false"/>
+          <w:bCs w:val="false"/>
+          <w:i w:val="false"/>
+          <w:iCs w:val="false"/>
+        </w:rPr>
+        <w:t>prenom de l’enfant</w:t>
+      </w:r>
+    </w:p>
+    <w:p>
+      <w:pPr>
+        <w:pStyle w:val="Normal"/>
+        <w:rPr>
+          <w:b w:val="false"/>
+          <w:b w:val="false"/>
+          <w:bCs w:val="false"/>
+          <w:i w:val="false"/>
+          <w:i w:val="false"/>
+          <w:iCs w:val="false"/>
+        </w:rPr>
+      </w:pPr>
+      <w:r>
+        <w:rPr>
+          <w:b w:val="false"/>
+          <w:bCs w:val="false"/>
+          <w:i w:val="false"/>
+          <w:iCs w:val="false"/>
+        </w:rPr>
+        <w:t>Date de naissance</w:t>
+      </w:r>
+    </w:p>
+    <w:p>
+      <w:pPr>
+        <w:pStyle w:val="Normal"/>
+        <w:rPr>
+          <w:b w:val="false"/>
+          <w:b w:val="false"/>
+          <w:bCs w:val="false"/>
+          <w:i w:val="false"/>
+          <w:i w:val="false"/>
+          <w:iCs w:val="false"/>
+        </w:rPr>
+      </w:pPr>
+      <w:r>
+        <w:rPr>
+          <w:b w:val="false"/>
+          <w:bCs w:val="false"/>
+          <w:i w:val="false"/>
+          <w:iCs w:val="false"/>
+        </w:rPr>
+        <w:t>email</w:t>
+      </w:r>
+    </w:p>
+    <w:p>
+      <w:pPr>
+        <w:pStyle w:val="Normal"/>
+        <w:rPr>
+          <w:b w:val="false"/>
+          <w:b w:val="false"/>
+          <w:bCs w:val="false"/>
+          <w:i w:val="false"/>
+          <w:i w:val="false"/>
+          <w:iCs w:val="false"/>
+        </w:rPr>
+      </w:pPr>
+      <w:r>
+        <w:rPr>
+          <w:b w:val="false"/>
+          <w:bCs w:val="false"/>
+          <w:i w:val="false"/>
+          <w:iCs w:val="false"/>
+        </w:rPr>
+        <w:t>Newsletter</w:t>
+      </w:r>
+    </w:p>
+    <w:p>
+      <w:pPr>
+        <w:pStyle w:val="Normal"/>
+        <w:rPr>
+          <w:b w:val="false"/>
+          <w:b w:val="false"/>
+          <w:bCs w:val="false"/>
+          <w:i w:val="false"/>
+          <w:i w:val="false"/>
+          <w:iCs w:val="false"/>
+        </w:rPr>
+      </w:pPr>
+      <w:r>
+        <w:rPr>
+          <w:b w:val="false"/>
+          <w:bCs w:val="false"/>
+          <w:i w:val="false"/>
+          <w:iCs w:val="false"/>
+        </w:rPr>
+      </w:r>
+    </w:p>
+    <w:p>
+      <w:pPr>
+        <w:pStyle w:val="Normal"/>
+        <w:rPr>
+          <w:b/>
+          <w:b/>
+          <w:bCs/>
+          <w:i w:val="false"/>
+          <w:i w:val="false"/>
+          <w:iCs w:val="false"/>
+        </w:rPr>
+      </w:pPr>
+      <w:r>
+        <w:rPr>
+          <w:b/>
+          <w:bCs/>
+          <w:i w:val="false"/>
+          <w:iCs w:val="false"/>
+        </w:rPr>
+        <w:t>Section 8:Footer</w:t>
+      </w:r>
+    </w:p>
+    <w:p>
+      <w:pPr>
+        <w:pStyle w:val="Normal"/>
+        <w:rPr>
+          <w:b/>
+          <w:b/>
+          <w:bCs/>
+          <w:i w:val="false"/>
+          <w:i w:val="false"/>
+          <w:iCs w:val="false"/>
+        </w:rPr>
+      </w:pPr>
+      <w:r>
+        <w:rPr>
+          <w:b/>
+          <w:bCs/>
+          <w:i w:val="false"/>
+          <w:iCs w:val="false"/>
+        </w:rPr>
+        <w:t>Titre : none</w:t>
+      </w:r>
+    </w:p>
+    <w:p>
+      <w:pPr>
+        <w:pStyle w:val="Normal"/>
+        <w:rPr>
+          <w:b w:val="false"/>
+          <w:b w:val="false"/>
+          <w:bCs w:val="false"/>
+          <w:i w:val="false"/>
+          <w:i w:val="false"/>
+          <w:iCs w:val="false"/>
+        </w:rPr>
+      </w:pPr>
+      <w:r>
+        <w:rPr>
+          <w:b w:val="false"/>
+          <w:bCs w:val="false"/>
+          <w:i w:val="false"/>
+          <w:iCs w:val="false"/>
+        </w:rPr>
+        <w:t>Navigation :</w:t>
+      </w:r>
+    </w:p>
+    <w:p>
+      <w:pPr>
+        <w:pStyle w:val="Normal"/>
+        <w:rPr>
+          <w:b w:val="false"/>
+          <w:b w:val="false"/>
+          <w:bCs w:val="false"/>
+          <w:i w:val="false"/>
+          <w:i w:val="false"/>
+          <w:iCs w:val="false"/>
+        </w:rPr>
+      </w:pPr>
+      <w:r>
+        <w:rPr>
+          <w:b w:val="false"/>
+          <w:bCs w:val="false"/>
+          <w:i w:val="false"/>
+          <w:iCs w:val="false"/>
+        </w:rPr>
+        <w:t>1. About us</w:t>
+      </w:r>
+    </w:p>
+    <w:p>
+      <w:pPr>
+        <w:pStyle w:val="Normal"/>
+        <w:rPr>
+          <w:b w:val="false"/>
+          <w:b w:val="false"/>
+          <w:bCs w:val="false"/>
+          <w:i w:val="false"/>
+          <w:i w:val="false"/>
+          <w:iCs w:val="false"/>
+        </w:rPr>
+      </w:pPr>
+      <w:r>
+        <w:rPr>
+          <w:b w:val="false"/>
+          <w:bCs w:val="false"/>
+          <w:i w:val="false"/>
+          <w:iCs w:val="false"/>
+        </w:rPr>
+        <w:t>2. iOS App</w:t>
+      </w:r>
+    </w:p>
+    <w:p>
+      <w:pPr>
+        <w:pStyle w:val="Normal"/>
+        <w:rPr>
+          <w:b w:val="false"/>
+          <w:b w:val="false"/>
+          <w:bCs w:val="false"/>
+          <w:i w:val="false"/>
+          <w:i w:val="false"/>
+          <w:iCs w:val="false"/>
+        </w:rPr>
+      </w:pPr>
+      <w:r>
+        <w:rPr>
+          <w:b w:val="false"/>
+          <w:bCs w:val="false"/>
+          <w:i w:val="false"/>
+          <w:iCs w:val="false"/>
+        </w:rPr>
+        <w:t>3. Android App</w:t>
+      </w:r>
+    </w:p>
+    <w:p>
+      <w:pPr>
+        <w:pStyle w:val="Normal"/>
+        <w:rPr>
+          <w:b w:val="false"/>
+          <w:b w:val="false"/>
+          <w:bCs w:val="false"/>
+          <w:i w:val="false"/>
+          <w:i w:val="false"/>
+          <w:iCs w:val="false"/>
+        </w:rPr>
+      </w:pPr>
+      <w:r>
+        <w:rPr>
+          <w:b w:val="false"/>
+          <w:bCs w:val="false"/>
+          <w:i w:val="false"/>
+          <w:iCs w:val="false"/>
+        </w:rPr>
+      </w:r>
+    </w:p>
+    <w:p>
+      <w:pPr>
+        <w:pStyle w:val="Normal"/>
+        <w:rPr>
+          <w:b w:val="false"/>
+          <w:b w:val="false"/>
+          <w:bCs w:val="false"/>
+          <w:i w:val="false"/>
+          <w:i w:val="false"/>
+          <w:iCs w:val="false"/>
+        </w:rPr>
+      </w:pPr>
+      <w:r>
+        <w:rPr>
+          <w:b w:val="false"/>
+          <w:bCs w:val="false"/>
+          <w:i w:val="false"/>
+          <w:iCs w:val="false"/>
+        </w:rPr>
+        <w:t>Also include links to facebook, youtube, rss</w:t>
+      </w:r>
+    </w:p>
+    <w:p>
+      <w:pPr>
+        <w:pStyle w:val="Normal"/>
+        <w:rPr>
+          <w:b w:val="false"/>
+          <w:b w:val="false"/>
+          <w:bCs w:val="false"/>
+          <w:i w:val="false"/>
+          <w:i w:val="false"/>
+          <w:iCs w:val="false"/>
+        </w:rPr>
+      </w:pPr>
+      <w:r>
+        <w:rPr>
+          <w:b w:val="false"/>
+          <w:bCs w:val="false"/>
+          <w:i w:val="false"/>
+          <w:iCs w:val="false"/>
+        </w:rPr>
+      </w:r>
+    </w:p>
+    <w:p>
+      <w:pPr>
+        <w:pStyle w:val="Normal"/>
+        <w:rPr>
+          <w:b w:val="false"/>
+          <w:b w:val="false"/>
+          <w:bCs w:val="false"/>
+          <w:i w:val="false"/>
+          <w:i w:val="false"/>
+          <w:iCs w:val="false"/>
+          <w:u w:val="double"/>
+        </w:rPr>
+      </w:pPr>
+      <w:r>
+        <w:rPr>
+          <w:b/>
+          <w:bCs/>
+          <w:i w:val="false"/>
+          <w:iCs w:val="false"/>
+          <w:sz w:val="30"/>
+          <w:szCs w:val="30"/>
+          <w:u w:val="double"/>
+        </w:rPr>
+        <w:t xml:space="preserve">MEDIA QUERIES   </w:t>
+      </w:r>
+      <w:r>
+        <w:rPr>
+          <w:b w:val="false"/>
+          <w:bCs w:val="false"/>
+          <w:i w:val="false"/>
+          <w:iCs w:val="false"/>
+          <w:u w:val="double"/>
+        </w:rPr>
+        <w:t xml:space="preserve">                                                                                                                                         </w:t>
+      </w:r>
+    </w:p>
+    <w:p>
+      <w:pPr>
+        <w:pStyle w:val="Normal"/>
+        <w:rPr>
+          <w:b/>
+          <w:b/>
+          <w:bCs/>
+          <w:i w:val="false"/>
+          <w:i w:val="false"/>
+          <w:iCs w:val="false"/>
+        </w:rPr>
+      </w:pPr>
+      <w:r>
+        <w:rPr>
+          <w:b/>
+          <w:bCs/>
+          <w:i w:val="false"/>
+          <w:iCs w:val="false"/>
+        </w:rPr>
+        <w:t>Voici les breakpoints standards :</w:t>
+      </w:r>
+    </w:p>
+    <w:p>
+      <w:pPr>
+        <w:pStyle w:val="Normal"/>
+        <w:rPr>
+          <w:b/>
+          <w:b/>
+          <w:bCs/>
+          <w:i w:val="false"/>
+          <w:i w:val="false"/>
+          <w:iCs w:val="false"/>
+        </w:rPr>
+      </w:pPr>
+      <w:r>
+        <w:rPr>
+          <w:b/>
+          <w:bCs/>
+          <w:i w:val="false"/>
+          <w:iCs w:val="false"/>
+        </w:rPr>
+      </w:r>
+    </w:p>
+    <w:p>
+      <w:pPr>
+        <w:pStyle w:val="Normal"/>
+        <w:rPr>
+          <w:b/>
+          <w:b/>
+          <w:bCs/>
+          <w:i w:val="false"/>
+          <w:i w:val="false"/>
+          <w:iCs w:val="false"/>
+        </w:rPr>
+      </w:pPr>
+      <w:r>
+        <w:rPr>
+          <w:b/>
+          <w:bCs/>
+          <w:i w:val="false"/>
+          <w:iCs w:val="false"/>
+        </w:rPr>
+        <w:drawing>
+          <wp:anchor behindDoc="0" distT="0" distB="0" distL="0" distR="0" simplePos="0" locked="0" layoutInCell="1" allowOverlap="1" relativeHeight="2">
+            <wp:simplePos x="0" y="0"/>
+            <wp:positionH relativeFrom="column">
+              <wp:align>center</wp:align>
+            </wp:positionH>
+            <wp:positionV relativeFrom="paragraph">
+              <wp:posOffset>635</wp:posOffset>
+            </wp:positionV>
+            <wp:extent cx="5943600" cy="1945640"/>
+            <wp:effectExtent l="0" t="0" r="0" b="0"/>
+            <wp:wrapSquare wrapText="largest"/>
+            <wp:docPr id="1" name="Image1" descr=""/>
+            <wp:cNvGraphicFramePr>
+              <a:graphicFrameLocks xmlns:a="http://schemas.openxmlformats.org/drawingml/2006/main" noChangeAspect="1"/>
+            </wp:cNvGraphicFramePr>
+            <a:graphic xmlns:a="http://schemas.openxmlformats.org/drawingml/2006/main">
+              <a:graphicData uri="http://schemas.openxmlformats.org/drawingml/2006/picture">
+                <pic:pic xmlns:pic="http://schemas.openxmlformats.org/drawingml/2006/picture">
+                  <pic:nvPicPr>
+                    <pic:cNvPr id="1" name="Image1" descr=""/>
+                    <pic:cNvPicPr>
+                      <a:picLocks noChangeAspect="1" noChangeArrowheads="1"/>
+                    </pic:cNvPicPr>
+                  </pic:nvPicPr>
+                  <pic:blipFill>
+                    <a:blip r:embed="rId14"/>
+                    <a:stretch>
+                      <a:fillRect/>
+                    </a:stretch>
+                  </pic:blipFill>
+                  <pic:spPr bwMode="auto">
+                    <a:xfrm>
+                      <a:off x="0" y="0"/>
+                      <a:ext cx="5943600" cy="1945640"/>
+                    </a:xfrm>
+                    <a:prstGeom prst="rect">
+                      <a:avLst/>
+                    </a:prstGeom>
+                  </pic:spPr>
+                </pic:pic>
+              </a:graphicData>
+            </a:graphic>
+          </wp:anchor>
+        </w:drawing>
       </w:r>
     </w:p>
     <w:p>

</xml_diff>